<commit_message>
tweak of C4 practice sheet
</commit_message>
<xml_diff>
--- a/Practice_Sheets/C4_Practice_Sheet.docx
+++ b/Practice_Sheets/C4_Practice_Sheet.docx
@@ -145,32 +145,6 @@
       </w:r>
       <w:r>
         <w:t xml:space="preserve">integers, selecting only those that are integers.</w:t>
-      </w:r>
-    </w:p>
-    <w:p>
-      <w:pPr>
-        <w:numPr>
-          <w:numId w:val="3"/>
-          <w:ilvl w:val="1"/>
-        </w:numPr>
-      </w:pPr>
-      <w:r>
-        <w:t xml:space="preserve">The first</w:t>
-      </w:r>
-      <w:r>
-        <w:t xml:space="preserve"> </w:t>
-      </w:r>
-      <m:oMath>
-        <m:r>
-          <m:rPr/>
-          <m:t>k</m:t>
-        </m:r>
-      </m:oMath>
-      <w:r>
-        <w:t xml:space="preserve"> </w:t>
-      </w:r>
-      <w:r>
-        <w:t xml:space="preserve">prime numbers (this is harder).</w:t>
       </w:r>
     </w:p>
     <w:p>

</xml_diff>